<commit_message>
vault backup: 2022-10-11 20:08:52
</commit_message>
<xml_diff>
--- a/Mechanical Engineering Laboratory/基本量測實驗結報.docx
+++ b/Mechanical Engineering Laboratory/基本量測實驗結報.docx
@@ -63,80 +63,13 @@
     <w:p>
       <w:pPr>
         <w:jc w:val="center"/>
-        <w:rPr>
-          <w:rFonts w:hint="eastAsia"/>
-        </w:rPr>
       </w:pPr>
       <w:r>
         <w:rPr>
           <w:rFonts w:hint="eastAsia"/>
         </w:rPr>
-        <w:t>實驗材料：游標尺、</w:t>
-      </w:r>
-      <w:proofErr w:type="gramStart"/>
-      <w:r>
-        <w:rPr>
-          <w:rFonts w:hint="eastAsia"/>
-        </w:rPr>
-        <w:t>測微器</w:t>
-      </w:r>
-      <w:proofErr w:type="gramEnd"/>
-      <w:r>
-        <w:rPr>
-          <w:rFonts w:hint="eastAsia"/>
-        </w:rPr>
-        <w:t>、組合角尺、表面</w:t>
-      </w:r>
-      <w:proofErr w:type="gramStart"/>
-      <w:r>
-        <w:rPr>
-          <w:rFonts w:hint="eastAsia"/>
-        </w:rPr>
-        <w:t>粗度儀</w:t>
-      </w:r>
-      <w:proofErr w:type="gramEnd"/>
-      <w:r>
-        <w:rPr>
-          <w:rFonts w:hint="eastAsia"/>
-        </w:rPr>
-        <w:t>、牙</w:t>
-      </w:r>
-      <w:proofErr w:type="gramStart"/>
-      <w:r>
-        <w:rPr>
-          <w:rFonts w:hint="eastAsia"/>
-        </w:rPr>
-        <w:t>規</w:t>
-      </w:r>
-      <w:proofErr w:type="gramEnd"/>
-      <w:r>
-        <w:rPr>
-          <w:rFonts w:hint="eastAsia"/>
-        </w:rPr>
-        <w:t>、厚薄規、角度</w:t>
-      </w:r>
-      <w:proofErr w:type="gramStart"/>
-      <w:r>
-        <w:rPr>
-          <w:rFonts w:hint="eastAsia"/>
-        </w:rPr>
-        <w:t>規</w:t>
-      </w:r>
-      <w:proofErr w:type="gramEnd"/>
-      <w:r>
-        <w:rPr>
-          <w:rFonts w:hint="eastAsia"/>
-        </w:rPr>
-        <w:t>、中心</w:t>
-      </w:r>
-      <w:proofErr w:type="gramStart"/>
-      <w:r>
-        <w:rPr>
-          <w:rFonts w:hint="eastAsia"/>
-        </w:rPr>
-        <w:t>規</w:t>
-      </w:r>
-      <w:proofErr w:type="gramEnd"/>
+        <w:t>實驗材料：游標尺、測微器、組合角尺、表面粗度儀、牙規、厚薄規、角度規、中心規</w:t>
+      </w:r>
     </w:p>
     <w:p>
       <w:pPr>
@@ -204,30 +137,8 @@
         <w:rPr>
           <w:rFonts w:hint="eastAsia"/>
         </w:rPr>
-        <w:t>同組成員姓名：張瀚元、王睿哲、黃將身、周艾理、陳柏文、黃</w:t>
-      </w:r>
-      <w:proofErr w:type="gramStart"/>
-      <w:r>
-        <w:rPr>
-          <w:rFonts w:hint="eastAsia"/>
-        </w:rPr>
-        <w:t>御</w:t>
-      </w:r>
-      <w:proofErr w:type="gramEnd"/>
-      <w:r>
-        <w:rPr>
-          <w:rFonts w:hint="eastAsia"/>
-        </w:rPr>
-        <w:t>銘、黃熙漢、黃健銘、宋庭宇、歐陽</w:t>
-      </w:r>
-      <w:proofErr w:type="gramStart"/>
-      <w:r>
-        <w:rPr>
-          <w:rFonts w:hint="eastAsia"/>
-        </w:rPr>
-        <w:t>靖</w:t>
-      </w:r>
-      <w:proofErr w:type="gramEnd"/>
+        <w:t>同組成員姓名：張瀚元、王睿哲、黃將身、周艾理、陳柏文、黃御銘、黃熙漢、黃健銘、宋庭宇、歐陽靖</w:t>
+      </w:r>
     </w:p>
     <w:p>
       <w:pPr>
@@ -257,83 +168,7 @@
         <w:rPr>
           <w:rFonts w:hint="eastAsia"/>
         </w:rPr>
-        <w:t>本次實驗共有八個器具，包括</w:t>
-      </w:r>
-      <w:r>
-        <w:rPr>
-          <w:rFonts w:hint="eastAsia"/>
-        </w:rPr>
-        <w:t>游標尺、</w:t>
-      </w:r>
-      <w:proofErr w:type="gramStart"/>
-      <w:r>
-        <w:rPr>
-          <w:rFonts w:hint="eastAsia"/>
-        </w:rPr>
-        <w:t>測微器</w:t>
-      </w:r>
-      <w:proofErr w:type="gramEnd"/>
-      <w:r>
-        <w:rPr>
-          <w:rFonts w:hint="eastAsia"/>
-        </w:rPr>
-        <w:t>、組合角尺、表面</w:t>
-      </w:r>
-      <w:proofErr w:type="gramStart"/>
-      <w:r>
-        <w:rPr>
-          <w:rFonts w:hint="eastAsia"/>
-        </w:rPr>
-        <w:t>粗度儀</w:t>
-      </w:r>
-      <w:proofErr w:type="gramEnd"/>
-      <w:r>
-        <w:rPr>
-          <w:rFonts w:hint="eastAsia"/>
-        </w:rPr>
-        <w:t>、牙</w:t>
-      </w:r>
-      <w:proofErr w:type="gramStart"/>
-      <w:r>
-        <w:rPr>
-          <w:rFonts w:hint="eastAsia"/>
-        </w:rPr>
-        <w:t>規</w:t>
-      </w:r>
-      <w:proofErr w:type="gramEnd"/>
-      <w:r>
-        <w:rPr>
-          <w:rFonts w:hint="eastAsia"/>
-        </w:rPr>
-        <w:t>、厚薄規、角度</w:t>
-      </w:r>
-      <w:proofErr w:type="gramStart"/>
-      <w:r>
-        <w:rPr>
-          <w:rFonts w:hint="eastAsia"/>
-        </w:rPr>
-        <w:t>規</w:t>
-      </w:r>
-      <w:proofErr w:type="gramEnd"/>
-      <w:r>
-        <w:rPr>
-          <w:rFonts w:hint="eastAsia"/>
-        </w:rPr>
-        <w:t>、中心</w:t>
-      </w:r>
-      <w:proofErr w:type="gramStart"/>
-      <w:r>
-        <w:rPr>
-          <w:rFonts w:hint="eastAsia"/>
-        </w:rPr>
-        <w:t>規</w:t>
-      </w:r>
-      <w:proofErr w:type="gramEnd"/>
-      <w:r>
-        <w:rPr>
-          <w:rFonts w:hint="eastAsia"/>
-        </w:rPr>
-        <w:t>。</w:t>
+        <w:t>本次實驗共有八個器具，包括游標尺、測微器、組合角尺、表面粗度儀、牙規、厚薄規、角度規、中心規。</w:t>
       </w:r>
     </w:p>
     <w:p/>
@@ -342,35 +177,7 @@
         <w:rPr>
           <w:rFonts w:hint="eastAsia"/>
         </w:rPr>
-        <w:t>游標卡尺為量測零件尺寸的工具，在之前工廠實習時也有使用到。游標卡尺可以方便的在製作過程提供一定精</w:t>
-      </w:r>
-      <w:proofErr w:type="gramStart"/>
-      <w:r>
-        <w:rPr>
-          <w:rFonts w:hint="eastAsia"/>
-        </w:rPr>
-        <w:t>準</w:t>
-      </w:r>
-      <w:proofErr w:type="gramEnd"/>
-      <w:r>
-        <w:rPr>
-          <w:rFonts w:hint="eastAsia"/>
-        </w:rPr>
-        <w:t>度的量測，使製造過程更精</w:t>
-      </w:r>
-      <w:proofErr w:type="gramStart"/>
-      <w:r>
-        <w:rPr>
-          <w:rFonts w:hint="eastAsia"/>
-        </w:rPr>
-        <w:t>準</w:t>
-      </w:r>
-      <w:proofErr w:type="gramEnd"/>
-      <w:r>
-        <w:rPr>
-          <w:rFonts w:hint="eastAsia"/>
-        </w:rPr>
-        <w:t>。</w:t>
+        <w:t>游標卡尺為量測零件尺寸的工具，在之前工廠實習時也有使用到。游標卡尺可以方便的在製作過程提供一定精準度的量測，使製造過程更精準。</w:t>
       </w:r>
     </w:p>
     <w:p/>
@@ -379,125 +186,25 @@
         <w:rPr>
           <w:rFonts w:hint="eastAsia"/>
         </w:rPr>
-        <w:t>當有一個較小尺寸的物品需要量測或者需要高精</w:t>
-      </w:r>
-      <w:proofErr w:type="gramStart"/>
-      <w:r>
-        <w:rPr>
-          <w:rFonts w:hint="eastAsia"/>
-        </w:rPr>
-        <w:t>準</w:t>
-      </w:r>
-      <w:proofErr w:type="gramEnd"/>
-      <w:r>
-        <w:rPr>
-          <w:rFonts w:hint="eastAsia"/>
-        </w:rPr>
-        <w:t>度的厚度，就可以使用</w:t>
-      </w:r>
-      <w:proofErr w:type="gramStart"/>
-      <w:r>
-        <w:rPr>
-          <w:rFonts w:hint="eastAsia"/>
-        </w:rPr>
-        <w:t>測微器</w:t>
-      </w:r>
-      <w:proofErr w:type="gramEnd"/>
-      <w:r>
-        <w:rPr>
-          <w:rFonts w:hint="eastAsia"/>
-        </w:rPr>
-        <w:t>作量測。</w:t>
-      </w:r>
-      <w:proofErr w:type="gramStart"/>
-      <w:r>
-        <w:rPr>
-          <w:rFonts w:hint="eastAsia"/>
-        </w:rPr>
-        <w:t>測微器</w:t>
-      </w:r>
-      <w:proofErr w:type="gramEnd"/>
-      <w:r>
-        <w:rPr>
-          <w:rFonts w:hint="eastAsia"/>
-        </w:rPr>
-        <w:t>提供小數點後三位的精</w:t>
-      </w:r>
-      <w:proofErr w:type="gramStart"/>
-      <w:r>
-        <w:rPr>
-          <w:rFonts w:hint="eastAsia"/>
-        </w:rPr>
-        <w:t>準</w:t>
-      </w:r>
-      <w:proofErr w:type="gramEnd"/>
-      <w:r>
-        <w:rPr>
-          <w:rFonts w:hint="eastAsia"/>
-        </w:rPr>
-        <w:t>度，並且</w:t>
-      </w:r>
-      <w:proofErr w:type="gramStart"/>
-      <w:r>
-        <w:rPr>
-          <w:rFonts w:hint="eastAsia"/>
-        </w:rPr>
-        <w:t>符合阿貝原則</w:t>
-      </w:r>
-      <w:proofErr w:type="gramEnd"/>
-      <w:r>
-        <w:rPr>
-          <w:rFonts w:hint="eastAsia"/>
-        </w:rPr>
-        <w:t>，可以提供更精</w:t>
-      </w:r>
-      <w:proofErr w:type="gramStart"/>
-      <w:r>
-        <w:rPr>
-          <w:rFonts w:hint="eastAsia"/>
-        </w:rPr>
-        <w:t>準</w:t>
-      </w:r>
-      <w:proofErr w:type="gramEnd"/>
-      <w:r>
-        <w:rPr>
-          <w:rFonts w:hint="eastAsia"/>
-        </w:rPr>
-        <w:t>的量測結果。並且因為</w:t>
-      </w:r>
-      <w:proofErr w:type="gramStart"/>
-      <w:r>
-        <w:rPr>
-          <w:rFonts w:hint="eastAsia"/>
-        </w:rPr>
-        <w:t>測微器</w:t>
-      </w:r>
-      <w:proofErr w:type="gramEnd"/>
-      <w:r>
-        <w:rPr>
-          <w:rFonts w:hint="eastAsia"/>
-        </w:rPr>
-        <w:t>的旋鈕</w:t>
-      </w:r>
-      <w:r>
-        <w:rPr>
-          <w:rFonts w:hint="eastAsia"/>
-        </w:rPr>
-        <w:t>，可以提供較為固定的</w:t>
-      </w:r>
-      <w:proofErr w:type="gramStart"/>
-      <w:r>
-        <w:rPr>
-          <w:rFonts w:hint="eastAsia"/>
-        </w:rPr>
-        <w:t>量測力道</w:t>
-      </w:r>
-      <w:proofErr w:type="gramEnd"/>
-      <w:r>
-        <w:rPr>
-          <w:rFonts w:hint="eastAsia"/>
-        </w:rPr>
-        <w:t>，對於不同的使用者量測出的結果誤差會較少。</w:t>
+        <w:t>當有一個較小尺寸的物品需要量測或者需要高精準度的厚度</w:t>
+      </w:r>
+      <w:r>
+        <w:rPr>
+          <w:rFonts w:hint="eastAsia"/>
+        </w:rPr>
+        <w:t>，例如煞車線的直徑或碟片的厚度等</w:t>
+      </w:r>
+      <w:r>
+        <w:rPr>
+          <w:rFonts w:hint="eastAsia"/>
+        </w:rPr>
+        <w:t>，就可以使用測微器作量測。測微器提供小數點後三位的精準度，並且符合阿貝原則，可以提供更精準的量測結果。並且因為測微器的旋鈕</w:t>
+      </w:r>
+      <w:r>
+        <w:rPr>
+          <w:rFonts w:hint="eastAsia"/>
+        </w:rPr>
+        <w:t>，可以提供較為固定的量測力道，對於不同的使用者量測出的結果誤差會較少。</w:t>
       </w:r>
     </w:p>
     <w:p/>
@@ -506,97 +213,19 @@
         <w:rPr>
           <w:rFonts w:hint="eastAsia"/>
         </w:rPr>
-        <w:t>組合角尺由直尺、直角</w:t>
-      </w:r>
-      <w:proofErr w:type="gramStart"/>
-      <w:r>
-        <w:rPr>
-          <w:rFonts w:hint="eastAsia"/>
-        </w:rPr>
-        <w:t>規</w:t>
-      </w:r>
-      <w:proofErr w:type="gramEnd"/>
-      <w:r>
-        <w:rPr>
-          <w:rFonts w:hint="eastAsia"/>
-        </w:rPr>
-        <w:t>、</w:t>
-      </w:r>
-      <w:r>
-        <w:rPr>
-          <w:rFonts w:hint="eastAsia"/>
-        </w:rPr>
-        <w:t>角度</w:t>
-      </w:r>
-      <w:proofErr w:type="gramStart"/>
-      <w:r>
-        <w:rPr>
-          <w:rFonts w:hint="eastAsia"/>
-        </w:rPr>
-        <w:t>規</w:t>
-      </w:r>
-      <w:proofErr w:type="gramEnd"/>
-      <w:r>
-        <w:rPr>
-          <w:rFonts w:hint="eastAsia"/>
-        </w:rPr>
-        <w:t>與中心</w:t>
-      </w:r>
-      <w:proofErr w:type="gramStart"/>
-      <w:r>
-        <w:rPr>
-          <w:rFonts w:hint="eastAsia"/>
-        </w:rPr>
-        <w:t>規</w:t>
-      </w:r>
-      <w:proofErr w:type="gramEnd"/>
-      <w:r>
-        <w:rPr>
-          <w:rFonts w:hint="eastAsia"/>
-        </w:rPr>
-        <w:t>組合而成。因為組合角尺由這些量測器具組合而成，因此有許多功能。譬如量測桌子邊緣可以使用直角</w:t>
-      </w:r>
-      <w:proofErr w:type="gramStart"/>
-      <w:r>
-        <w:rPr>
-          <w:rFonts w:hint="eastAsia"/>
-        </w:rPr>
-        <w:t>規</w:t>
-      </w:r>
-      <w:proofErr w:type="gramEnd"/>
-      <w:r>
-        <w:rPr>
-          <w:rFonts w:hint="eastAsia"/>
-        </w:rPr>
-        <w:t>與直尺作直角度量測，量測尺寸較</w:t>
-      </w:r>
-      <w:proofErr w:type="gramStart"/>
-      <w:r>
-        <w:rPr>
-          <w:rFonts w:hint="eastAsia"/>
-        </w:rPr>
-        <w:t>大導角可以</w:t>
-      </w:r>
-      <w:proofErr w:type="gramEnd"/>
-      <w:r>
-        <w:rPr>
-          <w:rFonts w:hint="eastAsia"/>
-        </w:rPr>
-        <w:t>利用直角</w:t>
-      </w:r>
-      <w:proofErr w:type="gramStart"/>
-      <w:r>
-        <w:rPr>
-          <w:rFonts w:hint="eastAsia"/>
-        </w:rPr>
-        <w:t>規</w:t>
-      </w:r>
-      <w:proofErr w:type="gramEnd"/>
-      <w:r>
-        <w:rPr>
-          <w:rFonts w:hint="eastAsia"/>
-        </w:rPr>
-        <w:t>與直尺量測</w:t>
+        <w:t>組合角尺由直尺、直角規、</w:t>
+      </w:r>
+      <w:r>
+        <w:rPr>
+          <w:rFonts w:hint="eastAsia"/>
+        </w:rPr>
+        <w:t>角度規</w:t>
+      </w:r>
+      <w:r>
+        <w:rPr>
+          <w:rFonts w:hint="eastAsia"/>
+        </w:rPr>
+        <w:t>與中心規組合而成。因為組合角尺由這些量測器具組合而成，因此有許多功能。譬如量測桌子邊緣可以使用直角規與直尺作直角度量測，量測尺寸較大導角可以利用直角規與直尺量測</w:t>
       </w:r>
       <m:oMath>
         <m:r>
@@ -651,36 +280,14 @@
         <w:rPr>
           <w:rFonts w:hint="eastAsia"/>
         </w:rPr>
-        <w:t>在加工工件時，表面的粗糙度可能是考慮的一個因素。若要</w:t>
-      </w:r>
-      <w:proofErr w:type="gramStart"/>
-      <w:r>
-        <w:rPr>
-          <w:rFonts w:hint="eastAsia"/>
-        </w:rPr>
-        <w:t>得到粗度的</w:t>
-      </w:r>
-      <w:proofErr w:type="gramEnd"/>
-      <w:r>
-        <w:rPr>
-          <w:rFonts w:hint="eastAsia"/>
-        </w:rPr>
-        <w:t>量測結果就會需要使用</w:t>
-      </w:r>
-      <w:r>
-        <w:rPr>
-          <w:rFonts w:hint="eastAsia"/>
-        </w:rPr>
-        <w:t>表面</w:t>
-      </w:r>
-      <w:proofErr w:type="gramStart"/>
-      <w:r>
-        <w:rPr>
-          <w:rFonts w:hint="eastAsia"/>
-        </w:rPr>
-        <w:t>粗度儀</w:t>
-      </w:r>
-      <w:proofErr w:type="gramEnd"/>
+        <w:t>在加工工件時，表面的粗糙度可能是考慮的一個因素。若要得到粗度的量測結果就會需要使用</w:t>
+      </w:r>
+      <w:r>
+        <w:rPr>
+          <w:rFonts w:hint="eastAsia"/>
+        </w:rPr>
+        <w:t>表面粗度儀</w:t>
+      </w:r>
       <w:r>
         <w:rPr>
           <w:rFonts w:hint="eastAsia"/>
@@ -700,35 +307,7 @@
         <w:rPr>
           <w:rFonts w:hint="eastAsia"/>
         </w:rPr>
-        <w:t>使用游標卡尺並沒有這麼好量測。這時就需要使用牙</w:t>
-      </w:r>
-      <w:proofErr w:type="gramStart"/>
-      <w:r>
-        <w:rPr>
-          <w:rFonts w:hint="eastAsia"/>
-        </w:rPr>
-        <w:t>規</w:t>
-      </w:r>
-      <w:proofErr w:type="gramEnd"/>
-      <w:r>
-        <w:rPr>
-          <w:rFonts w:hint="eastAsia"/>
-        </w:rPr>
-        <w:t>，雖然牙</w:t>
-      </w:r>
-      <w:proofErr w:type="gramStart"/>
-      <w:r>
-        <w:rPr>
-          <w:rFonts w:hint="eastAsia"/>
-        </w:rPr>
-        <w:t>規</w:t>
-      </w:r>
-      <w:proofErr w:type="gramEnd"/>
-      <w:r>
-        <w:rPr>
-          <w:rFonts w:hint="eastAsia"/>
-        </w:rPr>
-        <w:t>不能代表</w:t>
+        <w:t>使用游標卡尺並沒有這麼好量測。這時就需要使用牙規，雖然牙規不能代表</w:t>
       </w:r>
       <w:r>
         <w:rPr>
@@ -739,11 +318,6 @@
     </w:p>
     <w:p/>
     <w:p>
-      <w:pPr>
-        <w:rPr>
-          <w:rFonts w:hint="eastAsia"/>
-        </w:rPr>
-      </w:pPr>
       <w:r>
         <w:rPr>
           <w:rFonts w:hint="eastAsia"/>
@@ -754,7 +328,13 @@
         <w:rPr>
           <w:rFonts w:hint="eastAsia"/>
         </w:rPr>
-        <w:t>可以使用厚薄規。厚薄規可以量測非常細的縫隙。</w:t>
+        <w:t>可以使用厚薄規。厚薄規可以量測非常細的縫隙</w:t>
+      </w:r>
+      <w:r>
+        <w:rPr>
+          <w:rFonts w:hint="eastAsia"/>
+        </w:rPr>
+        <w:t>，如存錢筒的縫隙。</w:t>
       </w:r>
     </w:p>
     <w:p>
@@ -769,6 +349,7 @@
           <w:sz w:val="36"/>
           <w:szCs w:val="32"/>
         </w:rPr>
+        <w:lastRenderedPageBreak/>
         <w:t xml:space="preserve">2. </w:t>
       </w:r>
       <w:r>
@@ -783,9 +364,326 @@
     <w:p>
       <w:pPr>
         <w:rPr>
-          <w:rFonts w:hint="eastAsia"/>
+          <w:sz w:val="32"/>
+          <w:szCs w:val="28"/>
         </w:rPr>
       </w:pPr>
+      <w:r>
+        <w:rPr>
+          <w:rFonts w:hint="eastAsia"/>
+          <w:sz w:val="32"/>
+          <w:szCs w:val="28"/>
+        </w:rPr>
+        <w:t>2</w:t>
+      </w:r>
+      <w:r>
+        <w:rPr>
+          <w:sz w:val="32"/>
+          <w:szCs w:val="28"/>
+        </w:rPr>
+        <w:t xml:space="preserve">.1. </w:t>
+      </w:r>
+      <w:r>
+        <w:rPr>
+          <w:rFonts w:hint="eastAsia"/>
+          <w:sz w:val="32"/>
+          <w:szCs w:val="28"/>
+        </w:rPr>
+        <w:t>螺旋測微器讀數</w:t>
+      </w:r>
+    </w:p>
+    <w:tbl>
+      <w:tblPr>
+        <w:tblStyle w:val="a4"/>
+        <w:tblW w:w="0" w:type="auto"/>
+        <w:tblLook w:val="04A0" w:firstRow="1" w:lastRow="0" w:firstColumn="1" w:lastColumn="0" w:noHBand="0" w:noVBand="1"/>
+      </w:tblPr>
+      <w:tblGrid>
+        <w:gridCol w:w="1271"/>
+        <w:gridCol w:w="1985"/>
+      </w:tblGrid>
+      <w:tr>
+        <w:tc>
+          <w:tcPr>
+            <w:tcW w:w="1271" w:type="dxa"/>
+          </w:tcPr>
+          <w:p>
+            <w:r>
+              <w:rPr>
+                <w:rFonts w:hint="eastAsia"/>
+              </w:rPr>
+              <w:t>第一次</w:t>
+            </w:r>
+          </w:p>
+        </w:tc>
+        <w:tc>
+          <w:tcPr>
+            <w:tcW w:w="1985" w:type="dxa"/>
+          </w:tcPr>
+          <w:p>
+            <w:pPr>
+              <w:wordWrap w:val="0"/>
+              <w:jc w:val="right"/>
+            </w:pPr>
+            <w:r>
+              <w:t>7.034mm</w:t>
+            </w:r>
+          </w:p>
+        </w:tc>
+      </w:tr>
+      <w:tr>
+        <w:tc>
+          <w:tcPr>
+            <w:tcW w:w="1271" w:type="dxa"/>
+          </w:tcPr>
+          <w:p>
+            <w:r>
+              <w:rPr>
+                <w:rFonts w:hint="eastAsia"/>
+              </w:rPr>
+              <w:t>第二次</w:t>
+            </w:r>
+          </w:p>
+        </w:tc>
+        <w:tc>
+          <w:tcPr>
+            <w:tcW w:w="1985" w:type="dxa"/>
+          </w:tcPr>
+          <w:p>
+            <w:pPr>
+              <w:jc w:val="right"/>
+            </w:pPr>
+            <w:r>
+              <w:rPr>
+                <w:rFonts w:hint="eastAsia"/>
+              </w:rPr>
+              <w:t>6</w:t>
+            </w:r>
+            <w:r>
+              <w:t>.952mm</w:t>
+            </w:r>
+          </w:p>
+        </w:tc>
+      </w:tr>
+      <w:tr>
+        <w:tc>
+          <w:tcPr>
+            <w:tcW w:w="1271" w:type="dxa"/>
+          </w:tcPr>
+          <w:p>
+            <w:r>
+              <w:rPr>
+                <w:rFonts w:hint="eastAsia"/>
+              </w:rPr>
+              <w:t>第三次</w:t>
+            </w:r>
+          </w:p>
+        </w:tc>
+        <w:tc>
+          <w:tcPr>
+            <w:tcW w:w="1985" w:type="dxa"/>
+          </w:tcPr>
+          <w:p>
+            <w:pPr>
+              <w:jc w:val="right"/>
+            </w:pPr>
+            <w:r>
+              <w:rPr>
+                <w:rFonts w:hint="eastAsia"/>
+              </w:rPr>
+              <w:t>6</w:t>
+            </w:r>
+            <w:r>
+              <w:t>.964mm</w:t>
+            </w:r>
+          </w:p>
+        </w:tc>
+      </w:tr>
+    </w:tbl>
+    <w:p/>
+    <w:p>
+      <w:r>
+        <w:rPr>
+          <w:rFonts w:hint="eastAsia"/>
+        </w:rPr>
+        <w:t>從量測結果我們可以看到第一次相比第二次及第三次更高，因此第一次應該不準。其實在實驗時，第一次量測與第二次量測之間，代測物有掉落到地上造成撞擊，因此這有可能是主因。另外，在量測時物件並不是很好夾取，並且代測物有不同厚薄，因此在第一個同學量測時需要先摸索順利夾取的方法，而後面二三位同學邊看邊思考操作，造成後面的同學們量測較為準確。</w:t>
+      </w:r>
+    </w:p>
+    <w:p>
+      <w:pPr>
+        <w:rPr>
+          <w:sz w:val="32"/>
+          <w:szCs w:val="28"/>
+        </w:rPr>
+      </w:pPr>
+      <w:r>
+        <w:rPr>
+          <w:rFonts w:hint="eastAsia"/>
+          <w:sz w:val="32"/>
+          <w:szCs w:val="28"/>
+        </w:rPr>
+        <w:t>2</w:t>
+      </w:r>
+      <w:r>
+        <w:rPr>
+          <w:sz w:val="32"/>
+          <w:szCs w:val="28"/>
+        </w:rPr>
+        <w:t xml:space="preserve">.2. </w:t>
+      </w:r>
+      <w:r>
+        <w:rPr>
+          <w:rFonts w:hint="eastAsia"/>
+          <w:sz w:val="32"/>
+          <w:szCs w:val="28"/>
+        </w:rPr>
+        <w:t>三點式內徑測微器讀數</w:t>
+      </w:r>
+    </w:p>
+    <w:tbl>
+      <w:tblPr>
+        <w:tblStyle w:val="a4"/>
+        <w:tblW w:w="0" w:type="auto"/>
+        <w:tblLook w:val="04A0" w:firstRow="1" w:lastRow="0" w:firstColumn="1" w:lastColumn="0" w:noHBand="0" w:noVBand="1"/>
+      </w:tblPr>
+      <w:tblGrid>
+        <w:gridCol w:w="1271"/>
+        <w:gridCol w:w="1985"/>
+      </w:tblGrid>
+      <w:tr>
+        <w:tc>
+          <w:tcPr>
+            <w:tcW w:w="1271" w:type="dxa"/>
+          </w:tcPr>
+          <w:p>
+            <w:r>
+              <w:rPr>
+                <w:rFonts w:hint="eastAsia"/>
+              </w:rPr>
+              <w:t>第一次</w:t>
+            </w:r>
+          </w:p>
+        </w:tc>
+        <w:tc>
+          <w:tcPr>
+            <w:tcW w:w="1985" w:type="dxa"/>
+          </w:tcPr>
+          <w:p>
+            <w:pPr>
+              <w:wordWrap w:val="0"/>
+              <w:jc w:val="right"/>
+            </w:pPr>
+            <w:r>
+              <w:t>7.033mm</w:t>
+            </w:r>
+          </w:p>
+        </w:tc>
+      </w:tr>
+      <w:tr>
+        <w:tc>
+          <w:tcPr>
+            <w:tcW w:w="1271" w:type="dxa"/>
+          </w:tcPr>
+          <w:p>
+            <w:r>
+              <w:rPr>
+                <w:rFonts w:hint="eastAsia"/>
+              </w:rPr>
+              <w:t>第二次</w:t>
+            </w:r>
+          </w:p>
+        </w:tc>
+        <w:tc>
+          <w:tcPr>
+            <w:tcW w:w="1985" w:type="dxa"/>
+          </w:tcPr>
+          <w:p>
+            <w:pPr>
+              <w:jc w:val="right"/>
+            </w:pPr>
+            <w:r>
+              <w:t>7.025mm</w:t>
+            </w:r>
+          </w:p>
+        </w:tc>
+      </w:tr>
+      <w:tr>
+        <w:tc>
+          <w:tcPr>
+            <w:tcW w:w="1271" w:type="dxa"/>
+          </w:tcPr>
+          <w:p>
+            <w:r>
+              <w:rPr>
+                <w:rFonts w:hint="eastAsia"/>
+              </w:rPr>
+              <w:t>第三次</w:t>
+            </w:r>
+          </w:p>
+        </w:tc>
+        <w:tc>
+          <w:tcPr>
+            <w:tcW w:w="1985" w:type="dxa"/>
+          </w:tcPr>
+          <w:p>
+            <w:pPr>
+              <w:jc w:val="right"/>
+            </w:pPr>
+            <w:r>
+              <w:t>7.024mm</w:t>
+            </w:r>
+          </w:p>
+        </w:tc>
+      </w:tr>
+    </w:tbl>
+    <w:p/>
+    <w:p>
+      <w:r>
+        <w:rPr>
+          <w:rFonts w:hint="eastAsia"/>
+        </w:rPr>
+        <w:t>從以上結果我們可以看到三個讀值相關接近。測微器使用了旋鈕來施加精準的量測力道，利用了齒輪和主尺副尺來使量測結果盡量精準，並且將待測物與測微器放在同一個直線上以減少阿貝誤差。儘管因為以上的設計使誤差盡量變小，還是有幾項因素</w:t>
+      </w:r>
+      <w:r>
+        <w:rPr>
+          <w:rFonts w:hint="eastAsia"/>
+        </w:rPr>
+        <w:t>:</w:t>
+      </w:r>
+    </w:p>
+    <w:p>
+      <w:r>
+        <w:t xml:space="preserve">1. </w:t>
+      </w:r>
+      <w:r>
+        <w:rPr>
+          <w:rFonts w:hint="eastAsia"/>
+        </w:rPr>
+        <w:t>個人因素。</w:t>
+      </w:r>
+      <w:r>
+        <w:rPr>
+          <w:rFonts w:hint="eastAsia"/>
+        </w:rPr>
+        <w:t>隨著經驗的不同，可能會造成人眼判讀誤差等誤差。</w:t>
+      </w:r>
+    </w:p>
+    <w:p>
+      <w:r>
+        <w:rPr>
+          <w:rFonts w:hint="eastAsia"/>
+        </w:rPr>
+        <w:t>2</w:t>
+      </w:r>
+      <w:r>
+        <w:t xml:space="preserve">. </w:t>
+      </w:r>
+      <w:r>
+        <w:rPr>
+          <w:rFonts w:hint="eastAsia"/>
+        </w:rPr>
+        <w:t>背隙誤差。因為測微器使用了齒輪，並且齒輪與齒輪之間一定有間隙。這個間隙會產生背隙誤差。</w:t>
+      </w:r>
     </w:p>
     <w:p>
       <w:pPr>
@@ -796,7 +694,6 @@
       </w:pPr>
       <w:r>
         <w:rPr>
-          <w:rFonts w:hint="eastAsia"/>
           <w:sz w:val="36"/>
           <w:szCs w:val="32"/>
         </w:rPr>
@@ -815,41 +712,734 @@
           <w:sz w:val="36"/>
           <w:szCs w:val="32"/>
         </w:rPr>
-        <w:t>結論</w:t>
+        <w:t>問題作業</w:t>
       </w:r>
     </w:p>
     <w:p>
       <w:pPr>
         <w:rPr>
-          <w:rFonts w:hint="eastAsia"/>
-          <w:sz w:val="36"/>
-          <w:szCs w:val="32"/>
+          <w:sz w:val="32"/>
+          <w:szCs w:val="28"/>
         </w:rPr>
       </w:pPr>
       <w:r>
         <w:rPr>
-          <w:rFonts w:hint="eastAsia"/>
-          <w:sz w:val="36"/>
-          <w:szCs w:val="32"/>
-        </w:rPr>
-        <w:t>4</w:t>
-      </w:r>
-      <w:r>
-        <w:rPr>
-          <w:sz w:val="36"/>
-          <w:szCs w:val="32"/>
-        </w:rPr>
-        <w:t xml:space="preserve">. </w:t>
-      </w:r>
-      <w:r>
-        <w:rPr>
-          <w:rFonts w:hint="eastAsia"/>
-          <w:sz w:val="36"/>
-          <w:szCs w:val="32"/>
-        </w:rPr>
-        <w:t>問題作業</w:t>
-      </w:r>
-    </w:p>
+          <w:sz w:val="32"/>
+          <w:szCs w:val="28"/>
+        </w:rPr>
+        <w:t>3</w:t>
+      </w:r>
+      <w:r>
+        <w:rPr>
+          <w:sz w:val="32"/>
+          <w:szCs w:val="28"/>
+        </w:rPr>
+        <w:t xml:space="preserve">.1. </w:t>
+      </w:r>
+      <w:r>
+        <w:rPr>
+          <w:rFonts w:hint="eastAsia"/>
+          <w:sz w:val="32"/>
+          <w:szCs w:val="28"/>
+        </w:rPr>
+        <w:t>設計一組精度為</w:t>
+      </w:r>
+      <w:r>
+        <w:rPr>
+          <w:sz w:val="32"/>
+          <w:szCs w:val="28"/>
+        </w:rPr>
+        <w:t>0.2mm</w:t>
+      </w:r>
+      <w:r>
+        <w:rPr>
+          <w:rFonts w:hint="eastAsia"/>
+          <w:sz w:val="32"/>
+          <w:szCs w:val="28"/>
+        </w:rPr>
+        <w:t>之游標卡尺</w:t>
+      </w:r>
+    </w:p>
+    <w:p>
+      <w:r>
+        <w:rPr>
+          <w:noProof/>
+        </w:rPr>
+        <w:drawing>
+          <wp:inline distT="0" distB="0" distL="0" distR="0" wp14:anchorId="45B5BF0B" wp14:editId="656985BA">
+            <wp:extent cx="2051538" cy="1693334"/>
+            <wp:effectExtent l="0" t="0" r="6350" b="2540"/>
+            <wp:docPr id="1" name="圖片 1"/>
+            <wp:cNvGraphicFramePr>
+              <a:graphicFrameLocks xmlns:a="http://schemas.openxmlformats.org/drawingml/2006/main" noChangeAspect="1"/>
+            </wp:cNvGraphicFramePr>
+            <a:graphic xmlns:a="http://schemas.openxmlformats.org/drawingml/2006/main">
+              <a:graphicData uri="http://schemas.openxmlformats.org/drawingml/2006/picture">
+                <pic:pic xmlns:pic="http://schemas.openxmlformats.org/drawingml/2006/picture">
+                  <pic:nvPicPr>
+                    <pic:cNvPr id="1" name=""/>
+                    <pic:cNvPicPr/>
+                  </pic:nvPicPr>
+                  <pic:blipFill>
+                    <a:blip r:embed="rId6"/>
+                    <a:stretch>
+                      <a:fillRect/>
+                    </a:stretch>
+                  </pic:blipFill>
+                  <pic:spPr>
+                    <a:xfrm>
+                      <a:off x="0" y="0"/>
+                      <a:ext cx="2061488" cy="1701547"/>
+                    </a:xfrm>
+                    <a:prstGeom prst="rect">
+                      <a:avLst/>
+                    </a:prstGeom>
+                  </pic:spPr>
+                </pic:pic>
+              </a:graphicData>
+            </a:graphic>
+          </wp:inline>
+        </w:drawing>
+      </w:r>
+    </w:p>
+    <w:p>
+      <w:pPr>
+        <w:rPr>
+          <w:rFonts w:hint="eastAsia"/>
+        </w:rPr>
+      </w:pPr>
+      <w:r>
+        <w:rPr>
+          <w:rFonts w:hint="eastAsia"/>
+        </w:rPr>
+        <w:lastRenderedPageBreak/>
+        <w:t>當我們將</w:t>
+      </w:r>
+      <w:r>
+        <w:t>1mm</w:t>
+      </w:r>
+      <w:r>
+        <w:rPr>
+          <w:rFonts w:hint="eastAsia"/>
+        </w:rPr>
+        <w:t>切割為五等分，副尺第一格對到主尺時，此物體長度必為</w:t>
+      </w:r>
+      <w:r>
+        <w:t>X.2mm</w:t>
+      </w:r>
+      <w:r>
+        <w:rPr>
+          <w:rFonts w:hint="eastAsia"/>
+        </w:rPr>
+        <w:t>。因此以上卡尺的精度為</w:t>
+      </w:r>
+      <w:r>
+        <w:t>0.2mm</w:t>
+      </w:r>
+      <w:r>
+        <w:rPr>
+          <w:rFonts w:hint="eastAsia"/>
+        </w:rPr>
+        <w:t>。</w:t>
+      </w:r>
+    </w:p>
+    <w:p>
+      <w:pPr>
+        <w:rPr>
+          <w:sz w:val="32"/>
+          <w:szCs w:val="28"/>
+        </w:rPr>
+      </w:pPr>
+      <w:r>
+        <w:rPr>
+          <w:sz w:val="32"/>
+          <w:szCs w:val="28"/>
+        </w:rPr>
+        <w:t xml:space="preserve">3.2. </w:t>
+      </w:r>
+      <w:r>
+        <w:rPr>
+          <w:rFonts w:hint="eastAsia"/>
+          <w:sz w:val="32"/>
+          <w:szCs w:val="28"/>
+        </w:rPr>
+        <w:t>三點式內</w:t>
+      </w:r>
+      <w:proofErr w:type="gramStart"/>
+      <w:r>
+        <w:rPr>
+          <w:rFonts w:hint="eastAsia"/>
+          <w:sz w:val="32"/>
+          <w:szCs w:val="28"/>
+        </w:rPr>
+        <w:t>竟測微器</w:t>
+      </w:r>
+      <w:proofErr w:type="gramEnd"/>
+      <w:r>
+        <w:rPr>
+          <w:rFonts w:hint="eastAsia"/>
+          <w:sz w:val="32"/>
+          <w:szCs w:val="28"/>
+        </w:rPr>
+        <w:t>刻度讀取</w:t>
+      </w:r>
+    </w:p>
+    <w:p>
+      <w:pPr>
+        <w:rPr>
+          <w:sz w:val="32"/>
+          <w:szCs w:val="28"/>
+        </w:rPr>
+      </w:pPr>
+      <w:r>
+        <w:rPr>
+          <w:noProof/>
+        </w:rPr>
+        <w:drawing>
+          <wp:inline distT="0" distB="0" distL="0" distR="0" wp14:anchorId="5383013F" wp14:editId="300187D9">
+            <wp:extent cx="5109252" cy="1723292"/>
+            <wp:effectExtent l="0" t="0" r="0" b="0"/>
+            <wp:docPr id="2" name="圖片 2"/>
+            <wp:cNvGraphicFramePr>
+              <a:graphicFrameLocks xmlns:a="http://schemas.openxmlformats.org/drawingml/2006/main" noChangeAspect="1"/>
+            </wp:cNvGraphicFramePr>
+            <a:graphic xmlns:a="http://schemas.openxmlformats.org/drawingml/2006/main">
+              <a:graphicData uri="http://schemas.openxmlformats.org/drawingml/2006/picture">
+                <pic:pic xmlns:pic="http://schemas.openxmlformats.org/drawingml/2006/picture">
+                  <pic:nvPicPr>
+                    <pic:cNvPr id="0" name="Picture 1"/>
+                    <pic:cNvPicPr>
+                      <a:picLocks noChangeAspect="1" noChangeArrowheads="1"/>
+                    </pic:cNvPicPr>
+                  </pic:nvPicPr>
+                  <pic:blipFill rotWithShape="1">
+                    <a:blip r:embed="rId7">
+                      <a:extLst>
+                        <a:ext uri="{28A0092B-C50C-407E-A947-70E740481C1C}">
+                          <a14:useLocalDpi xmlns:a14="http://schemas.microsoft.com/office/drawing/2010/main" val="0"/>
+                        </a:ext>
+                      </a:extLst>
+                    </a:blip>
+                    <a:srcRect t="47454" r="25511" b="33705"/>
+                    <a:stretch/>
+                  </pic:blipFill>
+                  <pic:spPr bwMode="auto">
+                    <a:xfrm>
+                      <a:off x="0" y="0"/>
+                      <a:ext cx="5186471" cy="1749337"/>
+                    </a:xfrm>
+                    <a:prstGeom prst="rect">
+                      <a:avLst/>
+                    </a:prstGeom>
+                    <a:noFill/>
+                    <a:ln>
+                      <a:noFill/>
+                    </a:ln>
+                    <a:extLst>
+                      <a:ext uri="{53640926-AAD7-44D8-BBD7-CCE9431645EC}">
+                        <a14:shadowObscured xmlns:a14="http://schemas.microsoft.com/office/drawing/2010/main"/>
+                      </a:ext>
+                    </a:extLst>
+                  </pic:spPr>
+                </pic:pic>
+              </a:graphicData>
+            </a:graphic>
+          </wp:inline>
+        </w:drawing>
+      </w:r>
+    </w:p>
+    <w:p>
+      <w:r>
+        <w:rPr>
+          <w:rFonts w:hint="eastAsia"/>
+        </w:rPr>
+        <w:t>從圖中可以看到主尺的刻度在</w:t>
+      </w:r>
+      <w:r>
+        <w:t>7</w:t>
+      </w:r>
+      <w:r>
+        <w:rPr>
+          <w:rFonts w:hint="eastAsia"/>
+        </w:rPr>
+        <w:t>左右，而因為副尺讀值為</w:t>
+      </w:r>
+      <w:r>
+        <w:t>46</w:t>
+      </w:r>
+      <w:r>
+        <w:rPr>
+          <w:rFonts w:hint="eastAsia"/>
+        </w:rPr>
+        <w:t>，接近</w:t>
+      </w:r>
+      <w:r>
+        <w:t>50</w:t>
+      </w:r>
+      <w:r>
+        <w:rPr>
+          <w:rFonts w:hint="eastAsia"/>
+        </w:rPr>
+        <w:t>，因此主尺的刻度應該為</w:t>
+      </w:r>
+      <w:r>
+        <w:t>6.5</w:t>
+      </w:r>
+      <w:r>
+        <w:rPr>
+          <w:rFonts w:hint="eastAsia"/>
+        </w:rPr>
+        <w:t>。再下一級的副尺對到主尺的</w:t>
+      </w:r>
+      <w:r>
+        <w:t>2</w:t>
+      </w:r>
+      <w:r>
+        <w:rPr>
+          <w:rFonts w:hint="eastAsia"/>
+        </w:rPr>
+        <w:t>，因此將三個結果相加：</w:t>
+      </w:r>
+    </w:p>
+    <w:p>
+      <m:oMathPara>
+        <m:oMath>
+          <m:r>
+            <w:rPr>
+              <w:rFonts w:ascii="Cambria Math" w:hAnsi="Cambria Math"/>
+            </w:rPr>
+            <m:t>6.5+46</m:t>
+          </m:r>
+          <m:r>
+            <m:rPr>
+              <m:sty m:val="p"/>
+            </m:rPr>
+            <w:rPr>
+              <w:rFonts w:ascii="Cambria Math" w:hAnsi="Cambria Math"/>
+            </w:rPr>
+            <m:t>⋅</m:t>
+          </m:r>
+          <m:r>
+            <w:rPr>
+              <w:rFonts w:ascii="Cambria Math" w:hAnsi="Cambria Math"/>
+            </w:rPr>
+            <m:t>0.01+2</m:t>
+          </m:r>
+          <m:r>
+            <m:rPr>
+              <m:sty m:val="p"/>
+            </m:rPr>
+            <w:rPr>
+              <w:rFonts w:ascii="Cambria Math" w:hAnsi="Cambria Math"/>
+            </w:rPr>
+            <m:t>⋅</m:t>
+          </m:r>
+          <m:r>
+            <w:rPr>
+              <w:rFonts w:ascii="Cambria Math" w:hAnsi="Cambria Math"/>
+            </w:rPr>
+            <m:t>0.001=6.961</m:t>
+          </m:r>
+          <m:r>
+            <m:rPr>
+              <m:nor/>
+            </m:rPr>
+            <w:rPr>
+              <w:rFonts w:ascii="Cambria Math" w:hAnsi="Cambria Math"/>
+            </w:rPr>
+            <m:t>mm</m:t>
+          </m:r>
+        </m:oMath>
+      </m:oMathPara>
+    </w:p>
+    <w:p>
+      <w:pPr>
+        <w:rPr>
+          <w:sz w:val="32"/>
+          <w:szCs w:val="28"/>
+        </w:rPr>
+      </w:pPr>
+      <w:r>
+        <w:rPr>
+          <w:rFonts w:hint="eastAsia"/>
+          <w:sz w:val="32"/>
+          <w:szCs w:val="28"/>
+        </w:rPr>
+        <w:t>3</w:t>
+      </w:r>
+      <w:r>
+        <w:rPr>
+          <w:sz w:val="32"/>
+          <w:szCs w:val="28"/>
+        </w:rPr>
+        <w:t xml:space="preserve">.3. </w:t>
+      </w:r>
+      <w:r>
+        <w:rPr>
+          <w:rFonts w:hint="eastAsia"/>
+          <w:sz w:val="32"/>
+          <w:szCs w:val="28"/>
+        </w:rPr>
+        <w:t>解釋表面粗糙度儀</w:t>
+      </w:r>
+      <w:r>
+        <w:rPr>
+          <w:rFonts w:hint="eastAsia"/>
+          <w:sz w:val="32"/>
+          <w:szCs w:val="28"/>
+        </w:rPr>
+        <w:t xml:space="preserve"> </w:t>
+      </w:r>
+      <m:oMath>
+        <m:sSub>
+          <m:sSubPr>
+            <m:ctrlPr>
+              <w:rPr>
+                <w:rFonts w:ascii="Cambria Math" w:hAnsi="Cambria Math"/>
+                <w:i/>
+                <w:sz w:val="32"/>
+                <w:szCs w:val="28"/>
+              </w:rPr>
+            </m:ctrlPr>
+          </m:sSubPr>
+          <m:e>
+            <m:r>
+              <w:rPr>
+                <w:rFonts w:ascii="Cambria Math" w:hAnsi="Cambria Math"/>
+                <w:sz w:val="32"/>
+                <w:szCs w:val="28"/>
+              </w:rPr>
+              <m:t>R</m:t>
+            </m:r>
+          </m:e>
+          <m:sub>
+            <m:r>
+              <w:rPr>
+                <w:rFonts w:ascii="Cambria Math" w:hAnsi="Cambria Math"/>
+                <w:sz w:val="32"/>
+                <w:szCs w:val="28"/>
+              </w:rPr>
+              <m:t>a</m:t>
+            </m:r>
+          </m:sub>
+        </m:sSub>
+        <m:r>
+          <w:rPr>
+            <w:rFonts w:ascii="Cambria Math" w:hAnsi="Cambria Math"/>
+            <w:sz w:val="32"/>
+            <w:szCs w:val="28"/>
+          </w:rPr>
+          <m:t>,</m:t>
+        </m:r>
+        <m:sSub>
+          <m:sSubPr>
+            <m:ctrlPr>
+              <w:rPr>
+                <w:rFonts w:ascii="Cambria Math" w:hAnsi="Cambria Math"/>
+                <w:i/>
+                <w:sz w:val="32"/>
+                <w:szCs w:val="28"/>
+              </w:rPr>
+            </m:ctrlPr>
+          </m:sSubPr>
+          <m:e>
+            <m:r>
+              <w:rPr>
+                <w:rFonts w:ascii="Cambria Math" w:hAnsi="Cambria Math"/>
+                <w:sz w:val="32"/>
+                <w:szCs w:val="28"/>
+              </w:rPr>
+              <m:t>R</m:t>
+            </m:r>
+          </m:e>
+          <m:sub>
+            <m:r>
+              <w:rPr>
+                <w:rFonts w:ascii="Cambria Math" w:hAnsi="Cambria Math"/>
+                <w:sz w:val="32"/>
+                <w:szCs w:val="28"/>
+              </w:rPr>
+              <m:t>q</m:t>
+            </m:r>
+          </m:sub>
+        </m:sSub>
+        <m:r>
+          <w:rPr>
+            <w:rFonts w:ascii="Cambria Math" w:hAnsi="Cambria Math"/>
+            <w:sz w:val="32"/>
+            <w:szCs w:val="28"/>
+          </w:rPr>
+          <m:t>,</m:t>
+        </m:r>
+        <m:sSub>
+          <m:sSubPr>
+            <m:ctrlPr>
+              <w:rPr>
+                <w:rFonts w:ascii="Cambria Math" w:hAnsi="Cambria Math"/>
+                <w:i/>
+                <w:sz w:val="32"/>
+                <w:szCs w:val="28"/>
+              </w:rPr>
+            </m:ctrlPr>
+          </m:sSubPr>
+          <m:e>
+            <m:r>
+              <w:rPr>
+                <w:rFonts w:ascii="Cambria Math" w:hAnsi="Cambria Math"/>
+                <w:sz w:val="32"/>
+                <w:szCs w:val="28"/>
+              </w:rPr>
+              <m:t>R</m:t>
+            </m:r>
+          </m:e>
+          <m:sub>
+            <m:r>
+              <w:rPr>
+                <w:rFonts w:ascii="Cambria Math" w:hAnsi="Cambria Math"/>
+                <w:sz w:val="32"/>
+                <w:szCs w:val="28"/>
+              </w:rPr>
+              <m:t>z</m:t>
+            </m:r>
+          </m:sub>
+        </m:sSub>
+      </m:oMath>
+      <w:r>
+        <w:rPr>
+          <w:sz w:val="32"/>
+          <w:szCs w:val="28"/>
+        </w:rPr>
+        <w:t xml:space="preserve"> </w:t>
+      </w:r>
+      <w:r>
+        <w:rPr>
+          <w:rFonts w:hint="eastAsia"/>
+          <w:sz w:val="32"/>
+          <w:szCs w:val="28"/>
+        </w:rPr>
+        <w:t>個別的定義並分析差異</w:t>
+      </w:r>
+    </w:p>
+    <w:p>
+      <m:oMath>
+        <m:sSub>
+          <m:sSubPr>
+            <m:ctrlPr>
+              <w:rPr>
+                <w:rFonts w:ascii="Cambria Math" w:hAnsi="Cambria Math"/>
+                <w:i/>
+              </w:rPr>
+            </m:ctrlPr>
+          </m:sSubPr>
+          <m:e>
+            <m:r>
+              <w:rPr>
+                <w:rFonts w:ascii="Cambria Math" w:hAnsi="Cambria Math"/>
+              </w:rPr>
+              <m:t>R</m:t>
+            </m:r>
+          </m:e>
+          <m:sub>
+            <m:r>
+              <w:rPr>
+                <w:rFonts w:ascii="Cambria Math" w:hAnsi="Cambria Math"/>
+              </w:rPr>
+              <m:t>a</m:t>
+            </m:r>
+          </m:sub>
+        </m:sSub>
+      </m:oMath>
+      <w:r>
+        <w:rPr>
+          <w:rFonts w:hint="eastAsia"/>
+        </w:rPr>
+        <w:t>:</w:t>
+      </w:r>
+      <w:r>
+        <w:t xml:space="preserve"> Arithmetical mean roughness, </w:t>
+      </w:r>
+      <w:r>
+        <w:rPr>
+          <w:rFonts w:hint="eastAsia"/>
+        </w:rPr>
+        <w:t>將表面粗度</w:t>
+      </w:r>
+      <w:r>
+        <w:rPr>
+          <w:rFonts w:hint="eastAsia"/>
+        </w:rPr>
+        <w:t>的絕對值</w:t>
+      </w:r>
+      <w:r>
+        <w:rPr>
+          <w:rFonts w:hint="eastAsia"/>
+        </w:rPr>
+        <w:t>積分後除以長度。</w:t>
+      </w:r>
+    </w:p>
+    <w:p>
+      <m:oMath>
+        <m:sSub>
+          <m:sSubPr>
+            <m:ctrlPr>
+              <w:rPr>
+                <w:rFonts w:ascii="Cambria Math" w:hAnsi="Cambria Math"/>
+                <w:i/>
+              </w:rPr>
+            </m:ctrlPr>
+          </m:sSubPr>
+          <m:e>
+            <m:r>
+              <w:rPr>
+                <w:rFonts w:ascii="Cambria Math" w:hAnsi="Cambria Math"/>
+              </w:rPr>
+              <m:t>R</m:t>
+            </m:r>
+          </m:e>
+          <m:sub>
+            <m:r>
+              <w:rPr>
+                <w:rFonts w:ascii="Cambria Math" w:hAnsi="Cambria Math"/>
+              </w:rPr>
+              <m:t>q</m:t>
+            </m:r>
+          </m:sub>
+        </m:sSub>
+      </m:oMath>
+      <w:r>
+        <w:rPr>
+          <w:rFonts w:hint="eastAsia"/>
+        </w:rPr>
+        <w:t>:</w:t>
+      </w:r>
+      <w:r>
+        <w:t xml:space="preserve"> </w:t>
+      </w:r>
+      <w:r>
+        <w:rPr>
+          <w:rFonts w:hint="eastAsia"/>
+        </w:rPr>
+        <w:t>R</w:t>
+      </w:r>
+      <w:r>
+        <w:t xml:space="preserve">oot-mean-square roughness, </w:t>
+      </w:r>
+      <w:r>
+        <w:rPr>
+          <w:rFonts w:hint="eastAsia"/>
+        </w:rPr>
+        <w:t>將表面粗度的平方積分後除以長度，</w:t>
+      </w:r>
+      <w:r>
+        <w:rPr>
+          <w:rFonts w:hint="eastAsia"/>
+        </w:rPr>
+        <w:t>再開根號。</w:t>
+      </w:r>
+    </w:p>
+    <w:p>
+      <m:oMath>
+        <m:sSub>
+          <m:sSubPr>
+            <m:ctrlPr>
+              <w:rPr>
+                <w:rFonts w:ascii="Cambria Math" w:hAnsi="Cambria Math"/>
+                <w:i/>
+              </w:rPr>
+            </m:ctrlPr>
+          </m:sSubPr>
+          <m:e>
+            <m:r>
+              <w:rPr>
+                <w:rFonts w:ascii="Cambria Math" w:hAnsi="Cambria Math"/>
+              </w:rPr>
+              <m:t>R</m:t>
+            </m:r>
+          </m:e>
+          <m:sub>
+            <m:r>
+              <w:rPr>
+                <w:rFonts w:ascii="Cambria Math" w:hAnsi="Cambria Math"/>
+              </w:rPr>
+              <m:t>z</m:t>
+            </m:r>
+          </m:sub>
+        </m:sSub>
+      </m:oMath>
+      <w:r>
+        <w:rPr>
+          <w:rFonts w:hint="eastAsia"/>
+        </w:rPr>
+        <w:t>:</w:t>
+      </w:r>
+      <w:r>
+        <w:t xml:space="preserve"> </w:t>
+      </w:r>
+      <w:r>
+        <w:rPr>
+          <w:rFonts w:hint="eastAsia"/>
+        </w:rPr>
+        <w:t>T</w:t>
+      </w:r>
+      <w:r>
+        <w:t>en-point mean roughness</w:t>
+      </w:r>
+      <w:r>
+        <w:t xml:space="preserve">, </w:t>
+      </w:r>
+      <w:r>
+        <w:rPr>
+          <w:rFonts w:hint="eastAsia"/>
+        </w:rPr>
+        <w:t>取十個點的粗度絕對值相加除以十。</w:t>
+      </w:r>
+    </w:p>
+    <w:p>
+      <w:r>
+        <w:rPr>
+          <w:rFonts w:hint="eastAsia"/>
+        </w:rPr>
+        <w:t>以上的粗度為中心線與表面的垂直距離。以上三種參數除了算法不一樣外，以</w:t>
+      </w:r>
+      <m:oMath>
+        <m:sSub>
+          <m:sSubPr>
+            <m:ctrlPr>
+              <w:rPr>
+                <w:rFonts w:ascii="Cambria Math" w:hAnsi="Cambria Math"/>
+                <w:i/>
+              </w:rPr>
+            </m:ctrlPr>
+          </m:sSubPr>
+          <m:e>
+            <m:r>
+              <w:rPr>
+                <w:rFonts w:ascii="Cambria Math" w:hAnsi="Cambria Math"/>
+              </w:rPr>
+              <m:t>R</m:t>
+            </m:r>
+          </m:e>
+          <m:sub>
+            <m:r>
+              <w:rPr>
+                <w:rFonts w:ascii="Cambria Math" w:hAnsi="Cambria Math"/>
+              </w:rPr>
+              <m:t>z</m:t>
+            </m:r>
+          </m:sub>
+        </m:sSub>
+      </m:oMath>
+      <w:r>
+        <w:t xml:space="preserve"> </w:t>
+      </w:r>
+      <w:r>
+        <w:rPr>
+          <w:rFonts w:hint="eastAsia"/>
+        </w:rPr>
+        <w:t>最好直接由圖形判讀，因為只要量出十個點即可知道參數，不需要用到積分。</w:t>
+      </w:r>
+    </w:p>
+    <w:p/>
     <w:sectPr>
       <w:pgSz w:w="11906" w:h="16838"/>
       <w:pgMar w:top="1440" w:right="1800" w:bottom="1440" w:left="1800" w:header="851" w:footer="992" w:gutter="0"/>
@@ -858,6 +1448,44 @@
     </w:sectPr>
   </w:body>
 </w:document>
+</file>
+
+<file path=word/endnotes.xml><?xml version="1.0" encoding="utf-8"?>
+<w:endnotes xmlns:wpc="http://schemas.microsoft.com/office/word/2010/wordprocessingCanvas" xmlns:cx="http://schemas.microsoft.com/office/drawing/2014/chartex" xmlns:cx1="http://schemas.microsoft.com/office/drawing/2015/9/8/chartex" xmlns:cx2="http://schemas.microsoft.com/office/drawing/2015/10/21/chartex" xmlns:cx3="http://schemas.microsoft.com/office/drawing/2016/5/9/chartex" xmlns:cx4="http://schemas.microsoft.com/office/drawing/2016/5/10/chartex" xmlns:cx5="http://schemas.microsoft.com/office/drawing/2016/5/11/chartex" xmlns:cx6="http://schemas.microsoft.com/office/drawing/2016/5/12/chartex" xmlns:cx7="http://schemas.microsoft.com/office/drawing/2016/5/13/chartex" xmlns:cx8="http://schemas.microsoft.com/office/drawing/2016/5/14/chartex" xmlns:mc="http://schemas.openxmlformats.org/markup-compatibility/2006" xmlns:aink="http://schemas.microsoft.com/office/drawing/2016/ink" xmlns:am3d="http://schemas.microsoft.com/office/drawing/2017/model3d" xmlns:o="urn:schemas-microsoft-com:office:office" xmlns:oel="http://schemas.microsoft.com/office/2019/extlst" xmlns:r="http://schemas.openxmlformats.org/officeDocument/2006/relationships" xmlns:m="http://schemas.openxmlformats.org/officeDocument/2006/math" xmlns:v="urn:schemas-microsoft-com:vml" xmlns:wp14="http://schemas.microsoft.com/office/word/2010/wordprocessingDrawing" xmlns:wp="http://schemas.openxmlformats.org/drawingml/2006/wordprocessingDrawing" xmlns:w10="urn:schemas-microsoft-com:office:word" xmlns:w="http://schemas.openxmlformats.org/wordprocessingml/2006/main" xmlns:w14="http://schemas.microsoft.com/office/word/2010/wordml" xmlns:w15="http://schemas.microsoft.com/office/word/2012/wordml" xmlns:w16cex="http://schemas.microsoft.com/office/word/2018/wordml/cex" xmlns:w16cid="http://schemas.microsoft.com/office/word/2016/wordml/cid" xmlns:w16="http://schemas.microsoft.com/office/word/2018/wordml" xmlns:w16sdtdh="http://schemas.microsoft.com/office/word/2020/wordml/sdtdatahash" xmlns:w16se="http://schemas.microsoft.com/office/word/2015/wordml/symex" xmlns:wpg="http://schemas.microsoft.com/office/word/2010/wordprocessingGroup" xmlns:wpi="http://schemas.microsoft.com/office/word/2010/wordprocessingInk" xmlns:wne="http://schemas.microsoft.com/office/word/2006/wordml" xmlns:wps="http://schemas.microsoft.com/office/word/2010/wordprocessingShape" mc:Ignorable="w14 w15 w16se w16cid w16 w16cex w16sdtdh wp14">
+  <w:endnote w:type="separator" w:id="-1">
+    <w:p>
+      <w:r>
+        <w:separator/>
+      </w:r>
+    </w:p>
+  </w:endnote>
+  <w:endnote w:type="continuationSeparator" w:id="0">
+    <w:p>
+      <w:r>
+        <w:continuationSeparator/>
+      </w:r>
+    </w:p>
+  </w:endnote>
+</w:endnotes>
+</file>
+
+<file path=word/footnotes.xml><?xml version="1.0" encoding="utf-8"?>
+<w:footnotes xmlns:wpc="http://schemas.microsoft.com/office/word/2010/wordprocessingCanvas" xmlns:cx="http://schemas.microsoft.com/office/drawing/2014/chartex" xmlns:cx1="http://schemas.microsoft.com/office/drawing/2015/9/8/chartex" xmlns:cx2="http://schemas.microsoft.com/office/drawing/2015/10/21/chartex" xmlns:cx3="http://schemas.microsoft.com/office/drawing/2016/5/9/chartex" xmlns:cx4="http://schemas.microsoft.com/office/drawing/2016/5/10/chartex" xmlns:cx5="http://schemas.microsoft.com/office/drawing/2016/5/11/chartex" xmlns:cx6="http://schemas.microsoft.com/office/drawing/2016/5/12/chartex" xmlns:cx7="http://schemas.microsoft.com/office/drawing/2016/5/13/chartex" xmlns:cx8="http://schemas.microsoft.com/office/drawing/2016/5/14/chartex" xmlns:mc="http://schemas.openxmlformats.org/markup-compatibility/2006" xmlns:aink="http://schemas.microsoft.com/office/drawing/2016/ink" xmlns:am3d="http://schemas.microsoft.com/office/drawing/2017/model3d" xmlns:o="urn:schemas-microsoft-com:office:office" xmlns:oel="http://schemas.microsoft.com/office/2019/extlst" xmlns:r="http://schemas.openxmlformats.org/officeDocument/2006/relationships" xmlns:m="http://schemas.openxmlformats.org/officeDocument/2006/math" xmlns:v="urn:schemas-microsoft-com:vml" xmlns:wp14="http://schemas.microsoft.com/office/word/2010/wordprocessingDrawing" xmlns:wp="http://schemas.openxmlformats.org/drawingml/2006/wordprocessingDrawing" xmlns:w10="urn:schemas-microsoft-com:office:word" xmlns:w="http://schemas.openxmlformats.org/wordprocessingml/2006/main" xmlns:w14="http://schemas.microsoft.com/office/word/2010/wordml" xmlns:w15="http://schemas.microsoft.com/office/word/2012/wordml" xmlns:w16cex="http://schemas.microsoft.com/office/word/2018/wordml/cex" xmlns:w16cid="http://schemas.microsoft.com/office/word/2016/wordml/cid" xmlns:w16="http://schemas.microsoft.com/office/word/2018/wordml" xmlns:w16sdtdh="http://schemas.microsoft.com/office/word/2020/wordml/sdtdatahash" xmlns:w16se="http://schemas.microsoft.com/office/word/2015/wordml/symex" xmlns:wpg="http://schemas.microsoft.com/office/word/2010/wordprocessingGroup" xmlns:wpi="http://schemas.microsoft.com/office/word/2010/wordprocessingInk" xmlns:wne="http://schemas.microsoft.com/office/word/2006/wordml" xmlns:wps="http://schemas.microsoft.com/office/word/2010/wordprocessingShape" mc:Ignorable="w14 w15 w16se w16cid w16 w16cex w16sdtdh wp14">
+  <w:footnote w:type="separator" w:id="-1">
+    <w:p>
+      <w:r>
+        <w:separator/>
+      </w:r>
+    </w:p>
+  </w:footnote>
+  <w:footnote w:type="continuationSeparator" w:id="0">
+    <w:p>
+      <w:r>
+        <w:continuationSeparator/>
+      </w:r>
+    </w:p>
+  </w:footnote>
+</w:footnotes>
 </file>
 
 <file path=word/styles.xml><?xml version="1.0" encoding="utf-8"?>
@@ -980,6 +1608,7 @@
     <w:lsdException w:name="HTML Sample" w:semiHidden="1" w:unhideWhenUsed="1"/>
     <w:lsdException w:name="HTML Typewriter" w:semiHidden="1" w:unhideWhenUsed="1"/>
     <w:lsdException w:name="HTML Variable" w:semiHidden="1" w:unhideWhenUsed="1"/>
+    <w:lsdException w:name="Normal Table" w:semiHidden="1" w:unhideWhenUsed="1"/>
     <w:lsdException w:name="annotation subject" w:semiHidden="1" w:unhideWhenUsed="1"/>
     <w:lsdException w:name="No List" w:semiHidden="1" w:unhideWhenUsed="1"/>
     <w:lsdException w:name="Outline List 1" w:semiHidden="1" w:unhideWhenUsed="1"/>
@@ -1026,8 +1655,10 @@
     <w:lsdException w:name="Table Subtle 2" w:semiHidden="1" w:unhideWhenUsed="1"/>
     <w:lsdException w:name="Table Web 1" w:semiHidden="1" w:unhideWhenUsed="1"/>
     <w:lsdException w:name="Table Web 2" w:semiHidden="1" w:unhideWhenUsed="1"/>
+    <w:lsdException w:name="Table Web 3" w:semiHidden="1" w:unhideWhenUsed="1"/>
     <w:lsdException w:name="Balloon Text" w:semiHidden="1" w:unhideWhenUsed="1"/>
     <w:lsdException w:name="Table Grid" w:uiPriority="39"/>
+    <w:lsdException w:name="Table Theme" w:semiHidden="1" w:unhideWhenUsed="1"/>
     <w:lsdException w:name="Placeholder Text" w:semiHidden="1"/>
     <w:lsdException w:name="No Spacing" w:uiPriority="1" w:qFormat="1"/>
     <w:lsdException w:name="Light Shading" w:uiPriority="60"/>
@@ -1294,6 +1925,82 @@
       <w:color w:val="808080"/>
     </w:rPr>
   </w:style>
+  <w:style w:type="table" w:styleId="a4">
+    <w:name w:val="Table Grid"/>
+    <w:basedOn w:val="a1"/>
+    <w:uiPriority w:val="39"/>
+    <w:rsid w:val="00115578"/>
+    <w:tblPr>
+      <w:tblBorders>
+        <w:top w:val="single" w:sz="4" w:space="0" w:color="auto"/>
+        <w:left w:val="single" w:sz="4" w:space="0" w:color="auto"/>
+        <w:bottom w:val="single" w:sz="4" w:space="0" w:color="auto"/>
+        <w:right w:val="single" w:sz="4" w:space="0" w:color="auto"/>
+        <w:insideH w:val="single" w:sz="4" w:space="0" w:color="auto"/>
+        <w:insideV w:val="single" w:sz="4" w:space="0" w:color="auto"/>
+      </w:tblBorders>
+    </w:tblPr>
+  </w:style>
+  <w:style w:type="paragraph" w:styleId="a5">
+    <w:name w:val="header"/>
+    <w:basedOn w:val="a"/>
+    <w:link w:val="a6"/>
+    <w:uiPriority w:val="99"/>
+    <w:unhideWhenUsed/>
+    <w:rsid w:val="00383B0E"/>
+    <w:pPr>
+      <w:tabs>
+        <w:tab w:val="center" w:pos="4153"/>
+        <w:tab w:val="right" w:pos="8306"/>
+      </w:tabs>
+      <w:snapToGrid w:val="0"/>
+    </w:pPr>
+    <w:rPr>
+      <w:sz w:val="20"/>
+      <w:szCs w:val="20"/>
+    </w:rPr>
+  </w:style>
+  <w:style w:type="character" w:customStyle="1" w:styleId="a6">
+    <w:name w:val="頁首 字元"/>
+    <w:basedOn w:val="a0"/>
+    <w:link w:val="a5"/>
+    <w:uiPriority w:val="99"/>
+    <w:rsid w:val="00383B0E"/>
+    <w:rPr>
+      <w:sz w:val="20"/>
+      <w:szCs w:val="20"/>
+    </w:rPr>
+  </w:style>
+  <w:style w:type="paragraph" w:styleId="a7">
+    <w:name w:val="footer"/>
+    <w:basedOn w:val="a"/>
+    <w:link w:val="a8"/>
+    <w:uiPriority w:val="99"/>
+    <w:unhideWhenUsed/>
+    <w:rsid w:val="00383B0E"/>
+    <w:pPr>
+      <w:tabs>
+        <w:tab w:val="center" w:pos="4153"/>
+        <w:tab w:val="right" w:pos="8306"/>
+      </w:tabs>
+      <w:snapToGrid w:val="0"/>
+    </w:pPr>
+    <w:rPr>
+      <w:sz w:val="20"/>
+      <w:szCs w:val="20"/>
+    </w:rPr>
+  </w:style>
+  <w:style w:type="character" w:customStyle="1" w:styleId="a8">
+    <w:name w:val="頁尾 字元"/>
+    <w:basedOn w:val="a0"/>
+    <w:link w:val="a7"/>
+    <w:uiPriority w:val="99"/>
+    <w:rsid w:val="00383B0E"/>
+    <w:rPr>
+      <w:sz w:val="20"/>
+      <w:szCs w:val="20"/>
+    </w:rPr>
+  </w:style>
 </w:styles>
 </file>
 

</xml_diff>